<commit_message>
Add the ability to read all rows from document and convert group of rows to columns
</commit_message>
<xml_diff>
--- a/w2e-core/src/test/resources/input_data/record_example.docx
+++ b/w2e-core/src/test/resources/input_data/record_example.docx
@@ -501,7 +501,7 @@
           <w:shd w:val="clear" w:color="auto" w:fill="ced7e7"/>
         </w:tblPrEx>
         <w:trPr>
-          <w:trHeight w:val="648" w:hRule="atLeast"/>
+          <w:trHeight w:val="968" w:hRule="atLeast"/>
         </w:trPr>
         <w:tc>
           <w:tcPr>
@@ -579,6 +579,18 @@
           <w:p>
             <w:pPr>
               <w:pStyle w:val="Звичайний"/>
+              <w:jc w:val="center"/>
+              <w:rPr>
+                <w:b w:val="1"/>
+                <w:bCs w:val="1"/>
+                <w:shd w:val="nil" w:color="auto" w:fill="auto"/>
+                <w:lang w:val="ru-RU"/>
+              </w:rPr>
+            </w:pPr>
+          </w:p>
+          <w:p>
+            <w:pPr>
+              <w:pStyle w:val="Звичайний"/>
               <w:bidi w:val="0"/>
               <w:ind w:left="0" w:right="0" w:firstLine="0"/>
               <w:jc w:val="center"/>
@@ -586,6 +598,14 @@
                 <w:rtl w:val="0"/>
               </w:rPr>
             </w:pPr>
+            <w:r>
+              <w:rPr>
+                <w:shd w:val="nil" w:color="auto" w:fill="auto"/>
+                <w:rtl w:val="0"/>
+                <w:lang w:val="en-US"/>
+              </w:rPr>
+              <w:t xml:space="preserve"> </w:t>
+            </w:r>
             <w:r>
               <w:rPr>
                 <w:b w:val="1"/>
@@ -665,7 +685,7 @@
               <w:rPr>
                 <w:b w:val="1"/>
                 <w:bCs w:val="1"/>
-                <w:lang w:val="ru-RU"/>
+                <w:shd w:val="nil" w:color="auto" w:fill="auto"/>
               </w:rPr>
             </w:pPr>
             <w:r>
@@ -678,16 +698,205 @@
               </w:rPr>
               <w:t>01.01.2026</w:t>
             </w:r>
-            <w:r>
-              <w:rPr>
-                <w:b w:val="1"/>
-                <w:bCs w:val="1"/>
+          </w:p>
+          <w:p>
+            <w:pPr>
+              <w:pStyle w:val="Звичайний"/>
+              <w:bidi w:val="0"/>
+              <w:ind w:left="0" w:right="0" w:firstLine="0"/>
+              <w:jc w:val="center"/>
+              <w:rPr>
+                <w:rtl w:val="0"/>
+              </w:rPr>
+            </w:pPr>
+            <w:r>
+              <w:rPr>
+                <w:shd w:val="nil" w:color="auto" w:fill="auto"/>
                 <w:rtl w:val="0"/>
                 <w:lang w:val="en-US"/>
               </w:rPr>
               <w:t xml:space="preserve"> </w:t>
             </w:r>
-          </w:p>
+            <w:r>
+              <w:rPr>
+                <w:b w:val="1"/>
+                <w:bCs w:val="1"/>
+                <w:shd w:val="nil" w:color="auto" w:fill="auto"/>
+                <w:rtl w:val="0"/>
+                <w:lang w:val="ru-RU"/>
+              </w:rPr>
+              <w:t>Подобовець</w:t>
+            </w:r>
+          </w:p>
+        </w:tc>
+      </w:tr>
+      <w:tr>
+        <w:tblPrEx>
+          <w:shd w:val="clear" w:color="auto" w:fill="ced7e7"/>
+        </w:tblPrEx>
+        <w:trPr>
+          <w:trHeight w:val="328" w:hRule="atLeast"/>
+        </w:trPr>
+        <w:tc>
+          <w:tcPr>
+            <w:tcW w:type="dxa" w:w="2483"/>
+            <w:tcBorders>
+              <w:top w:val="single" w:color="000000" w:sz="4" w:space="0" w:shadow="0" w:frame="0"/>
+              <w:left w:val="single" w:color="000000" w:sz="4" w:space="0" w:shadow="0" w:frame="0"/>
+              <w:bottom w:val="single" w:color="000000" w:sz="4" w:space="0" w:shadow="0" w:frame="0"/>
+              <w:right w:val="single" w:color="000000" w:sz="4" w:space="0" w:shadow="0" w:frame="0"/>
+            </w:tcBorders>
+            <w:shd w:val="clear" w:color="auto" w:fill="auto"/>
+            <w:tcMar>
+              <w:top w:type="dxa" w:w="80"/>
+              <w:left w:type="dxa" w:w="80"/>
+              <w:bottom w:type="dxa" w:w="80"/>
+              <w:right w:type="dxa" w:w="80"/>
+            </w:tcMar>
+            <w:vAlign w:val="top"/>
+          </w:tcPr>
+          <w:p/>
+        </w:tc>
+        <w:tc>
+          <w:tcPr>
+            <w:tcW w:type="dxa" w:w="6164"/>
+            <w:tcBorders>
+              <w:top w:val="single" w:color="000000" w:sz="4" w:space="0" w:shadow="0" w:frame="0"/>
+              <w:left w:val="single" w:color="000000" w:sz="4" w:space="0" w:shadow="0" w:frame="0"/>
+              <w:bottom w:val="single" w:color="000000" w:sz="4" w:space="0" w:shadow="0" w:frame="0"/>
+              <w:right w:val="single" w:color="000000" w:sz="4" w:space="0" w:shadow="0" w:frame="0"/>
+            </w:tcBorders>
+            <w:shd w:val="clear" w:color="auto" w:fill="auto"/>
+            <w:tcMar>
+              <w:top w:type="dxa" w:w="80"/>
+              <w:left w:type="dxa" w:w="80"/>
+              <w:bottom w:type="dxa" w:w="80"/>
+              <w:right w:type="dxa" w:w="80"/>
+            </w:tcMar>
+            <w:vAlign w:val="top"/>
+          </w:tcPr>
+          <w:p/>
+        </w:tc>
+      </w:tr>
+      <w:tr>
+        <w:tblPrEx>
+          <w:shd w:val="clear" w:color="auto" w:fill="ced7e7"/>
+        </w:tblPrEx>
+        <w:trPr>
+          <w:trHeight w:val="672" w:hRule="atLeast"/>
+        </w:trPr>
+        <w:tc>
+          <w:tcPr>
+            <w:tcW w:type="dxa" w:w="2483"/>
+            <w:tcBorders>
+              <w:top w:val="single" w:color="000000" w:sz="4" w:space="0" w:shadow="0" w:frame="0"/>
+              <w:left w:val="single" w:color="000000" w:sz="4" w:space="0" w:shadow="0" w:frame="0"/>
+              <w:bottom w:val="single" w:color="000000" w:sz="4" w:space="0" w:shadow="0" w:frame="0"/>
+              <w:right w:val="single" w:color="000000" w:sz="4" w:space="0" w:shadow="0" w:frame="0"/>
+            </w:tcBorders>
+            <w:shd w:val="clear" w:color="auto" w:fill="auto"/>
+            <w:tcMar>
+              <w:top w:type="dxa" w:w="80"/>
+              <w:left w:type="dxa" w:w="80"/>
+              <w:bottom w:type="dxa" w:w="80"/>
+              <w:right w:type="dxa" w:w="80"/>
+            </w:tcMar>
+            <w:vAlign w:val="top"/>
+          </w:tcPr>
+          <w:p>
+            <w:pPr>
+              <w:pStyle w:val="Звичайний"/>
+            </w:pPr>
+            <w:r>
+              <w:rPr>
+                <w:sz w:val="20"/>
+                <w:szCs w:val="20"/>
+                <w:shd w:val="nil" w:color="auto" w:fill="auto"/>
+                <w:rtl w:val="0"/>
+                <w:lang w:val="ru-RU"/>
+              </w:rPr>
+              <w:t>Прізвище</w:t>
+            </w:r>
+            <w:r>
+              <w:rPr>
+                <w:sz w:val="20"/>
+                <w:szCs w:val="20"/>
+                <w:shd w:val="nil" w:color="auto" w:fill="auto"/>
+                <w:rtl w:val="0"/>
+                <w:lang w:val="ru-RU"/>
+              </w:rPr>
+              <w:t xml:space="preserve">, </w:t>
+            </w:r>
+            <w:r>
+              <w:rPr>
+                <w:sz w:val="20"/>
+                <w:szCs w:val="20"/>
+                <w:shd w:val="nil" w:color="auto" w:fill="auto"/>
+                <w:rtl w:val="0"/>
+                <w:lang w:val="ru-RU"/>
+              </w:rPr>
+              <w:t>ім’я по батькові</w:t>
+            </w:r>
+            <w:r>
+              <w:rPr>
+                <w:sz w:val="20"/>
+                <w:szCs w:val="20"/>
+                <w:shd w:val="nil" w:color="auto" w:fill="auto"/>
+                <w:rtl w:val="0"/>
+                <w:lang w:val="ru-RU"/>
+              </w:rPr>
+              <w:t xml:space="preserve">, </w:t>
+            </w:r>
+            <w:r>
+              <w:rPr>
+                <w:sz w:val="20"/>
+                <w:szCs w:val="20"/>
+                <w:shd w:val="nil" w:color="auto" w:fill="auto"/>
+                <w:rtl w:val="0"/>
+                <w:lang w:val="ru-RU"/>
+              </w:rPr>
+              <w:t>серія номер паспорта</w:t>
+            </w:r>
+            <w:r>
+              <w:rPr>
+                <w:sz w:val="20"/>
+                <w:szCs w:val="20"/>
+                <w:shd w:val="nil" w:color="auto" w:fill="auto"/>
+                <w:rtl w:val="0"/>
+                <w:lang w:val="ru-RU"/>
+              </w:rPr>
+              <w:t xml:space="preserve">, </w:t>
+            </w:r>
+            <w:r>
+              <w:rPr>
+                <w:sz w:val="20"/>
+                <w:szCs w:val="20"/>
+                <w:shd w:val="nil" w:color="auto" w:fill="auto"/>
+                <w:rtl w:val="0"/>
+                <w:lang w:val="ru-RU"/>
+              </w:rPr>
+              <w:t>номер телефону</w:t>
+            </w:r>
+          </w:p>
+        </w:tc>
+        <w:tc>
+          <w:tcPr>
+            <w:tcW w:type="dxa" w:w="6164"/>
+            <w:tcBorders>
+              <w:top w:val="single" w:color="000000" w:sz="4" w:space="0" w:shadow="0" w:frame="0"/>
+              <w:left w:val="single" w:color="000000" w:sz="4" w:space="0" w:shadow="0" w:frame="0"/>
+              <w:bottom w:val="single" w:color="000000" w:sz="4" w:space="0" w:shadow="0" w:frame="0"/>
+              <w:right w:val="single" w:color="000000" w:sz="4" w:space="0" w:shadow="0" w:frame="0"/>
+            </w:tcBorders>
+            <w:shd w:val="clear" w:color="auto" w:fill="auto"/>
+            <w:tcMar>
+              <w:top w:type="dxa" w:w="80"/>
+              <w:left w:type="dxa" w:w="80"/>
+              <w:bottom w:type="dxa" w:w="80"/>
+              <w:right w:type="dxa" w:w="80"/>
+            </w:tcMar>
+            <w:vAlign w:val="top"/>
+          </w:tcPr>
           <w:p>
             <w:pPr>
               <w:pStyle w:val="Звичайний"/>
@@ -701,7 +910,638 @@
                 <w:rtl w:val="0"/>
                 <w:lang w:val="ru-RU"/>
               </w:rPr>
+              <w:t>Тимків Віталій Дмитрович</w:t>
+            </w:r>
+            <w:r>
+              <w:rPr>
+                <w:b w:val="1"/>
+                <w:bCs w:val="1"/>
+                <w:shd w:val="nil" w:color="auto" w:fill="auto"/>
+                <w:rtl w:val="0"/>
+                <w:lang w:val="en-US"/>
+              </w:rPr>
+              <w:t xml:space="preserve"> 1</w:t>
+            </w:r>
+          </w:p>
+        </w:tc>
+      </w:tr>
+      <w:tr>
+        <w:tblPrEx>
+          <w:shd w:val="clear" w:color="auto" w:fill="ced7e7"/>
+        </w:tblPrEx>
+        <w:trPr>
+          <w:trHeight w:val="452" w:hRule="atLeast"/>
+        </w:trPr>
+        <w:tc>
+          <w:tcPr>
+            <w:tcW w:type="dxa" w:w="2483"/>
+            <w:tcBorders>
+              <w:top w:val="single" w:color="000000" w:sz="4" w:space="0" w:shadow="0" w:frame="0"/>
+              <w:left w:val="single" w:color="000000" w:sz="4" w:space="0" w:shadow="0" w:frame="0"/>
+              <w:bottom w:val="single" w:color="000000" w:sz="4" w:space="0" w:shadow="0" w:frame="0"/>
+              <w:right w:val="single" w:color="000000" w:sz="4" w:space="0" w:shadow="0" w:frame="0"/>
+            </w:tcBorders>
+            <w:shd w:val="clear" w:color="auto" w:fill="auto"/>
+            <w:tcMar>
+              <w:top w:type="dxa" w:w="80"/>
+              <w:left w:type="dxa" w:w="80"/>
+              <w:bottom w:type="dxa" w:w="80"/>
+              <w:right w:type="dxa" w:w="80"/>
+            </w:tcMar>
+            <w:vAlign w:val="top"/>
+          </w:tcPr>
+          <w:p>
+            <w:pPr>
+              <w:pStyle w:val="Звичайний"/>
+            </w:pPr>
+            <w:r>
+              <w:rPr>
+                <w:sz w:val="20"/>
+                <w:szCs w:val="20"/>
+                <w:shd w:val="nil" w:color="auto" w:fill="auto"/>
+                <w:rtl w:val="0"/>
+                <w:lang w:val="ru-RU"/>
+              </w:rPr>
+              <w:t>Підрозділ звідки військовослужбовець</w:t>
+            </w:r>
+          </w:p>
+        </w:tc>
+        <w:tc>
+          <w:tcPr>
+            <w:tcW w:type="dxa" w:w="6164"/>
+            <w:tcBorders>
+              <w:top w:val="single" w:color="000000" w:sz="4" w:space="0" w:shadow="0" w:frame="0"/>
+              <w:left w:val="single" w:color="000000" w:sz="4" w:space="0" w:shadow="0" w:frame="0"/>
+              <w:bottom w:val="single" w:color="000000" w:sz="4" w:space="0" w:shadow="0" w:frame="0"/>
+              <w:right w:val="single" w:color="000000" w:sz="4" w:space="0" w:shadow="0" w:frame="0"/>
+            </w:tcBorders>
+            <w:shd w:val="clear" w:color="auto" w:fill="auto"/>
+            <w:tcMar>
+              <w:top w:type="dxa" w:w="80"/>
+              <w:left w:type="dxa" w:w="80"/>
+              <w:bottom w:type="dxa" w:w="80"/>
+              <w:right w:type="dxa" w:w="80"/>
+            </w:tcMar>
+            <w:vAlign w:val="top"/>
+          </w:tcPr>
+          <w:p>
+            <w:pPr>
+              <w:pStyle w:val="Звичайний"/>
+              <w:jc w:val="center"/>
+            </w:pPr>
+            <w:r>
+              <w:rPr>
+                <w:b w:val="1"/>
+                <w:bCs w:val="1"/>
+                <w:shd w:val="nil" w:color="auto" w:fill="auto"/>
+                <w:rtl w:val="0"/>
+                <w:lang w:val="ru-RU"/>
+              </w:rPr>
+              <w:t>А</w:t>
+            </w:r>
+            <w:r>
+              <w:rPr>
+                <w:b w:val="1"/>
+                <w:bCs w:val="1"/>
+                <w:shd w:val="nil" w:color="auto" w:fill="auto"/>
+                <w:rtl w:val="0"/>
+                <w:lang w:val="ru-RU"/>
+              </w:rPr>
+              <w:t>0000</w:t>
+            </w:r>
+            <w:r>
+              <w:rPr>
+                <w:b w:val="1"/>
+                <w:bCs w:val="1"/>
+                <w:shd w:val="nil" w:color="auto" w:fill="auto"/>
+                <w:rtl w:val="0"/>
+                <w:lang w:val="en-US"/>
+              </w:rPr>
+              <w:t xml:space="preserve"> 1</w:t>
+            </w:r>
+          </w:p>
+        </w:tc>
+      </w:tr>
+      <w:tr>
+        <w:tblPrEx>
+          <w:shd w:val="clear" w:color="auto" w:fill="ced7e7"/>
+        </w:tblPrEx>
+        <w:trPr>
+          <w:trHeight w:val="672" w:hRule="atLeast"/>
+        </w:trPr>
+        <w:tc>
+          <w:tcPr>
+            <w:tcW w:type="dxa" w:w="2483"/>
+            <w:tcBorders>
+              <w:top w:val="single" w:color="000000" w:sz="4" w:space="0" w:shadow="0" w:frame="0"/>
+              <w:left w:val="single" w:color="000000" w:sz="4" w:space="0" w:shadow="0" w:frame="0"/>
+              <w:bottom w:val="single" w:color="000000" w:sz="4" w:space="0" w:shadow="0" w:frame="0"/>
+              <w:right w:val="single" w:color="000000" w:sz="4" w:space="0" w:shadow="0" w:frame="0"/>
+            </w:tcBorders>
+            <w:shd w:val="clear" w:color="auto" w:fill="auto"/>
+            <w:tcMar>
+              <w:top w:type="dxa" w:w="80"/>
+              <w:left w:type="dxa" w:w="80"/>
+              <w:bottom w:type="dxa" w:w="80"/>
+              <w:right w:type="dxa" w:w="80"/>
+            </w:tcMar>
+            <w:vAlign w:val="top"/>
+          </w:tcPr>
+          <w:p>
+            <w:pPr>
+              <w:pStyle w:val="Звичайний"/>
+            </w:pPr>
+            <w:r>
+              <w:rPr>
+                <w:sz w:val="20"/>
+                <w:szCs w:val="20"/>
+                <w:shd w:val="nil" w:color="auto" w:fill="auto"/>
+                <w:rtl w:val="0"/>
+                <w:lang w:val="ru-RU"/>
+              </w:rPr>
+              <w:t>Прізвище</w:t>
+            </w:r>
+            <w:r>
+              <w:rPr>
+                <w:sz w:val="20"/>
+                <w:szCs w:val="20"/>
+                <w:shd w:val="nil" w:color="auto" w:fill="auto"/>
+                <w:rtl w:val="0"/>
+                <w:lang w:val="ru-RU"/>
+              </w:rPr>
+              <w:t xml:space="preserve">, </w:t>
+            </w:r>
+            <w:r>
+              <w:rPr>
+                <w:sz w:val="20"/>
+                <w:szCs w:val="20"/>
+                <w:shd w:val="nil" w:color="auto" w:fill="auto"/>
+                <w:rtl w:val="0"/>
+                <w:lang w:val="ru-RU"/>
+              </w:rPr>
+              <w:t>ім’я по батькові хто клопоче</w:t>
+            </w:r>
+            <w:r>
+              <w:rPr>
+                <w:sz w:val="20"/>
+                <w:szCs w:val="20"/>
+                <w:shd w:val="nil" w:color="auto" w:fill="auto"/>
+                <w:rtl w:val="0"/>
+                <w:lang w:val="ru-RU"/>
+              </w:rPr>
+              <w:t xml:space="preserve">, </w:t>
+            </w:r>
+            <w:r>
+              <w:rPr>
+                <w:sz w:val="20"/>
+                <w:szCs w:val="20"/>
+                <w:shd w:val="nil" w:color="auto" w:fill="auto"/>
+                <w:rtl w:val="0"/>
+                <w:lang w:val="ru-RU"/>
+              </w:rPr>
+              <w:t>номер телефону</w:t>
+            </w:r>
+          </w:p>
+        </w:tc>
+        <w:tc>
+          <w:tcPr>
+            <w:tcW w:type="dxa" w:w="6164"/>
+            <w:tcBorders>
+              <w:top w:val="single" w:color="000000" w:sz="4" w:space="0" w:shadow="0" w:frame="0"/>
+              <w:left w:val="single" w:color="000000" w:sz="4" w:space="0" w:shadow="0" w:frame="0"/>
+              <w:bottom w:val="single" w:color="000000" w:sz="4" w:space="0" w:shadow="0" w:frame="0"/>
+              <w:right w:val="single" w:color="000000" w:sz="4" w:space="0" w:shadow="0" w:frame="0"/>
+            </w:tcBorders>
+            <w:shd w:val="clear" w:color="auto" w:fill="auto"/>
+            <w:tcMar>
+              <w:top w:type="dxa" w:w="80"/>
+              <w:left w:type="dxa" w:w="80"/>
+              <w:bottom w:type="dxa" w:w="80"/>
+              <w:right w:type="dxa" w:w="80"/>
+            </w:tcMar>
+            <w:vAlign w:val="top"/>
+          </w:tcPr>
+          <w:p>
+            <w:pPr>
+              <w:pStyle w:val="Звичайний"/>
+              <w:jc w:val="center"/>
+            </w:pPr>
+            <w:r>
+              <w:rPr>
+                <w:b w:val="1"/>
+                <w:bCs w:val="1"/>
+                <w:shd w:val="nil" w:color="auto" w:fill="auto"/>
+                <w:rtl w:val="0"/>
+                <w:lang w:val="ru-RU"/>
+              </w:rPr>
+              <w:t>Тимків Дмитро Віталійович</w:t>
+            </w:r>
+            <w:r>
+              <w:rPr>
+                <w:b w:val="1"/>
+                <w:bCs w:val="1"/>
+                <w:shd w:val="nil" w:color="auto" w:fill="auto"/>
+                <w:rtl w:val="0"/>
+                <w:lang w:val="en-US"/>
+              </w:rPr>
+              <w:t xml:space="preserve"> 1</w:t>
+            </w:r>
+          </w:p>
+        </w:tc>
+      </w:tr>
+      <w:tr>
+        <w:tblPrEx>
+          <w:shd w:val="clear" w:color="auto" w:fill="ced7e7"/>
+        </w:tblPrEx>
+        <w:trPr>
+          <w:trHeight w:val="672" w:hRule="atLeast"/>
+        </w:trPr>
+        <w:tc>
+          <w:tcPr>
+            <w:tcW w:type="dxa" w:w="2483"/>
+            <w:tcBorders>
+              <w:top w:val="single" w:color="000000" w:sz="4" w:space="0" w:shadow="0" w:frame="0"/>
+              <w:left w:val="single" w:color="000000" w:sz="4" w:space="0" w:shadow="0" w:frame="0"/>
+              <w:bottom w:val="single" w:color="000000" w:sz="4" w:space="0" w:shadow="0" w:frame="0"/>
+              <w:right w:val="single" w:color="000000" w:sz="4" w:space="0" w:shadow="0" w:frame="0"/>
+            </w:tcBorders>
+            <w:shd w:val="clear" w:color="auto" w:fill="auto"/>
+            <w:tcMar>
+              <w:top w:type="dxa" w:w="80"/>
+              <w:left w:type="dxa" w:w="80"/>
+              <w:bottom w:type="dxa" w:w="80"/>
+              <w:right w:type="dxa" w:w="80"/>
+            </w:tcMar>
+            <w:vAlign w:val="top"/>
+          </w:tcPr>
+          <w:p>
+            <w:pPr>
+              <w:pStyle w:val="Звичайний"/>
+            </w:pPr>
+            <w:r>
+              <w:rPr>
+                <w:sz w:val="20"/>
+                <w:szCs w:val="20"/>
+                <w:shd w:val="nil" w:color="auto" w:fill="auto"/>
+                <w:rtl w:val="0"/>
+                <w:lang w:val="ru-RU"/>
+              </w:rPr>
+              <w:t>Куди прямує</w:t>
+            </w:r>
+            <w:r>
+              <w:rPr>
+                <w:sz w:val="20"/>
+                <w:szCs w:val="20"/>
+                <w:shd w:val="nil" w:color="auto" w:fill="auto"/>
+                <w:rtl w:val="0"/>
+                <w:lang w:val="ru-RU"/>
+              </w:rPr>
+              <w:t xml:space="preserve">, </w:t>
+            </w:r>
+            <w:r>
+              <w:rPr>
+                <w:sz w:val="20"/>
+                <w:szCs w:val="20"/>
+                <w:shd w:val="nil" w:color="auto" w:fill="auto"/>
+                <w:rtl w:val="0"/>
+                <w:lang w:val="ru-RU"/>
+              </w:rPr>
+              <w:t>з якою метою та яким транспортом</w:t>
+            </w:r>
+          </w:p>
+        </w:tc>
+        <w:tc>
+          <w:tcPr>
+            <w:tcW w:type="dxa" w:w="6164"/>
+            <w:tcBorders>
+              <w:top w:val="single" w:color="000000" w:sz="4" w:space="0" w:shadow="0" w:frame="0"/>
+              <w:left w:val="single" w:color="000000" w:sz="4" w:space="0" w:shadow="0" w:frame="0"/>
+              <w:bottom w:val="single" w:color="000000" w:sz="4" w:space="0" w:shadow="0" w:frame="0"/>
+              <w:right w:val="single" w:color="000000" w:sz="4" w:space="0" w:shadow="0" w:frame="0"/>
+            </w:tcBorders>
+            <w:shd w:val="clear" w:color="auto" w:fill="auto"/>
+            <w:tcMar>
+              <w:top w:type="dxa" w:w="80"/>
+              <w:left w:type="dxa" w:w="80"/>
+              <w:bottom w:type="dxa" w:w="80"/>
+              <w:right w:type="dxa" w:w="80"/>
+            </w:tcMar>
+            <w:vAlign w:val="top"/>
+          </w:tcPr>
+          <w:p>
+            <w:pPr>
+              <w:pStyle w:val="Звичайний"/>
+              <w:jc w:val="center"/>
+              <w:rPr>
+                <w:b w:val="1"/>
+                <w:bCs w:val="1"/>
+                <w:shd w:val="nil" w:color="auto" w:fill="auto"/>
+              </w:rPr>
+            </w:pPr>
+            <w:r>
+              <w:rPr>
+                <w:b w:val="1"/>
+                <w:bCs w:val="1"/>
+                <w:shd w:val="nil" w:color="auto" w:fill="auto"/>
+                <w:rtl w:val="0"/>
+                <w:lang w:val="ru-RU"/>
+              </w:rPr>
+              <w:t>Уганда</w:t>
+            </w:r>
+            <w:r>
+              <w:rPr>
+                <w:b w:val="1"/>
+                <w:bCs w:val="1"/>
+                <w:shd w:val="nil" w:color="auto" w:fill="auto"/>
+                <w:rtl w:val="0"/>
+                <w:lang w:val="ru-RU"/>
+              </w:rPr>
+              <w:t xml:space="preserve">, </w:t>
+            </w:r>
+          </w:p>
+          <w:p>
+            <w:pPr>
+              <w:pStyle w:val="Звичайний"/>
+              <w:bidi w:val="0"/>
+              <w:ind w:left="0" w:right="0" w:firstLine="0"/>
+              <w:jc w:val="center"/>
+              <w:rPr>
+                <w:rtl w:val="0"/>
+              </w:rPr>
+            </w:pPr>
+            <w:r>
+              <w:rPr>
+                <w:b w:val="1"/>
+                <w:bCs w:val="1"/>
+                <w:shd w:val="nil" w:color="auto" w:fill="auto"/>
+                <w:rtl w:val="0"/>
+                <w:lang w:val="ru-RU"/>
+              </w:rPr>
+              <w:t>гасити вагнерів</w:t>
+            </w:r>
+            <w:r>
+              <w:rPr>
+                <w:b w:val="1"/>
+                <w:bCs w:val="1"/>
+                <w:shd w:val="nil" w:color="auto" w:fill="auto"/>
+                <w:rtl w:val="0"/>
+                <w:lang w:val="en-US"/>
+              </w:rPr>
+              <w:t xml:space="preserve"> 1</w:t>
+            </w:r>
+          </w:p>
+        </w:tc>
+      </w:tr>
+      <w:tr>
+        <w:tblPrEx>
+          <w:shd w:val="clear" w:color="auto" w:fill="ced7e7"/>
+        </w:tblPrEx>
+        <w:trPr>
+          <w:trHeight w:val="968" w:hRule="atLeast"/>
+        </w:trPr>
+        <w:tc>
+          <w:tcPr>
+            <w:tcW w:type="dxa" w:w="2483"/>
+            <w:tcBorders>
+              <w:top w:val="single" w:color="000000" w:sz="4" w:space="0" w:shadow="0" w:frame="0"/>
+              <w:left w:val="single" w:color="000000" w:sz="4" w:space="0" w:shadow="0" w:frame="0"/>
+              <w:bottom w:val="single" w:color="000000" w:sz="4" w:space="0" w:shadow="0" w:frame="0"/>
+              <w:right w:val="single" w:color="000000" w:sz="4" w:space="0" w:shadow="0" w:frame="0"/>
+            </w:tcBorders>
+            <w:shd w:val="clear" w:color="auto" w:fill="auto"/>
+            <w:tcMar>
+              <w:top w:type="dxa" w:w="80"/>
+              <w:left w:type="dxa" w:w="80"/>
+              <w:bottom w:type="dxa" w:w="80"/>
+              <w:right w:type="dxa" w:w="80"/>
+            </w:tcMar>
+            <w:vAlign w:val="top"/>
+          </w:tcPr>
+          <w:p>
+            <w:pPr>
+              <w:pStyle w:val="Звичайний"/>
+            </w:pPr>
+            <w:r>
+              <w:rPr>
+                <w:sz w:val="20"/>
+                <w:szCs w:val="20"/>
+                <w:shd w:val="nil" w:color="auto" w:fill="auto"/>
+                <w:rtl w:val="0"/>
+                <w:lang w:val="ru-RU"/>
+              </w:rPr>
+              <w:t>Дата та місце перетину кордону</w:t>
+            </w:r>
+          </w:p>
+        </w:tc>
+        <w:tc>
+          <w:tcPr>
+            <w:tcW w:type="dxa" w:w="6164"/>
+            <w:tcBorders>
+              <w:top w:val="single" w:color="000000" w:sz="4" w:space="0" w:shadow="0" w:frame="0"/>
+              <w:left w:val="single" w:color="000000" w:sz="4" w:space="0" w:shadow="0" w:frame="0"/>
+              <w:bottom w:val="single" w:color="000000" w:sz="4" w:space="0" w:shadow="0" w:frame="0"/>
+              <w:right w:val="single" w:color="000000" w:sz="4" w:space="0" w:shadow="0" w:frame="0"/>
+            </w:tcBorders>
+            <w:shd w:val="clear" w:color="auto" w:fill="auto"/>
+            <w:tcMar>
+              <w:top w:type="dxa" w:w="80"/>
+              <w:left w:type="dxa" w:w="80"/>
+              <w:bottom w:type="dxa" w:w="80"/>
+              <w:right w:type="dxa" w:w="80"/>
+            </w:tcMar>
+            <w:vAlign w:val="top"/>
+          </w:tcPr>
+          <w:p>
+            <w:pPr>
+              <w:pStyle w:val="Звичайний"/>
+              <w:jc w:val="center"/>
+              <w:rPr>
+                <w:b w:val="1"/>
+                <w:bCs w:val="1"/>
+                <w:shd w:val="nil" w:color="auto" w:fill="auto"/>
+              </w:rPr>
+            </w:pPr>
+            <w:r>
+              <w:rPr>
+                <w:b w:val="1"/>
+                <w:bCs w:val="1"/>
+                <w:shd w:val="nil" w:color="auto" w:fill="auto"/>
+                <w:rtl w:val="0"/>
+                <w:lang w:val="ru-RU"/>
+              </w:rPr>
+              <w:t>01.01.2025</w:t>
+            </w:r>
+          </w:p>
+          <w:p>
+            <w:pPr>
+              <w:pStyle w:val="Звичайний"/>
+              <w:jc w:val="center"/>
+              <w:rPr>
+                <w:b w:val="1"/>
+                <w:bCs w:val="1"/>
+                <w:shd w:val="nil" w:color="auto" w:fill="auto"/>
+                <w:lang w:val="ru-RU"/>
+              </w:rPr>
+            </w:pPr>
+          </w:p>
+          <w:p>
+            <w:pPr>
+              <w:pStyle w:val="Звичайний"/>
+              <w:bidi w:val="0"/>
+              <w:ind w:left="0" w:right="0" w:firstLine="0"/>
+              <w:jc w:val="center"/>
+              <w:rPr>
+                <w:rtl w:val="0"/>
+              </w:rPr>
+            </w:pPr>
+            <w:r>
+              <w:rPr>
+                <w:shd w:val="nil" w:color="auto" w:fill="auto"/>
+                <w:rtl w:val="0"/>
+                <w:lang w:val="en-US"/>
+              </w:rPr>
+              <w:t xml:space="preserve"> </w:t>
+            </w:r>
+            <w:r>
+              <w:rPr>
+                <w:b w:val="1"/>
+                <w:bCs w:val="1"/>
+                <w:shd w:val="nil" w:color="auto" w:fill="auto"/>
+                <w:rtl w:val="0"/>
+                <w:lang w:val="ru-RU"/>
+              </w:rPr>
+              <w:t>Краківець</w:t>
+            </w:r>
+            <w:r>
+              <w:rPr>
+                <w:b w:val="1"/>
+                <w:bCs w:val="1"/>
+                <w:shd w:val="nil" w:color="auto" w:fill="auto"/>
+                <w:rtl w:val="0"/>
+                <w:lang w:val="en-US"/>
+              </w:rPr>
+              <w:t xml:space="preserve"> 1</w:t>
+            </w:r>
+          </w:p>
+        </w:tc>
+      </w:tr>
+      <w:tr>
+        <w:tblPrEx>
+          <w:shd w:val="clear" w:color="auto" w:fill="ced7e7"/>
+        </w:tblPrEx>
+        <w:trPr>
+          <w:trHeight w:val="672" w:hRule="atLeast"/>
+        </w:trPr>
+        <w:tc>
+          <w:tcPr>
+            <w:tcW w:type="dxa" w:w="2483"/>
+            <w:tcBorders>
+              <w:top w:val="single" w:color="000000" w:sz="4" w:space="0" w:shadow="0" w:frame="0"/>
+              <w:left w:val="single" w:color="000000" w:sz="4" w:space="0" w:shadow="0" w:frame="0"/>
+              <w:bottom w:val="single" w:color="000000" w:sz="4" w:space="0" w:shadow="0" w:frame="0"/>
+              <w:right w:val="single" w:color="000000" w:sz="4" w:space="0" w:shadow="0" w:frame="0"/>
+            </w:tcBorders>
+            <w:shd w:val="clear" w:color="auto" w:fill="auto"/>
+            <w:tcMar>
+              <w:top w:type="dxa" w:w="80"/>
+              <w:left w:type="dxa" w:w="80"/>
+              <w:bottom w:type="dxa" w:w="80"/>
+              <w:right w:type="dxa" w:w="80"/>
+            </w:tcMar>
+            <w:vAlign w:val="top"/>
+          </w:tcPr>
+          <w:p>
+            <w:pPr>
+              <w:pStyle w:val="Звичайний"/>
+            </w:pPr>
+            <w:r>
+              <w:rPr>
+                <w:sz w:val="20"/>
+                <w:szCs w:val="20"/>
+                <w:shd w:val="nil" w:color="auto" w:fill="auto"/>
+                <w:rtl w:val="0"/>
+                <w:lang w:val="ru-RU"/>
+              </w:rPr>
+              <w:t>Запланована дата та місце перетину кордону в зворотному напряму</w:t>
+            </w:r>
+          </w:p>
+        </w:tc>
+        <w:tc>
+          <w:tcPr>
+            <w:tcW w:type="dxa" w:w="6164"/>
+            <w:tcBorders>
+              <w:top w:val="single" w:color="000000" w:sz="4" w:space="0" w:shadow="0" w:frame="0"/>
+              <w:left w:val="single" w:color="000000" w:sz="4" w:space="0" w:shadow="0" w:frame="0"/>
+              <w:bottom w:val="single" w:color="000000" w:sz="4" w:space="0" w:shadow="0" w:frame="0"/>
+              <w:right w:val="single" w:color="000000" w:sz="4" w:space="0" w:shadow="0" w:frame="0"/>
+            </w:tcBorders>
+            <w:shd w:val="clear" w:color="auto" w:fill="auto"/>
+            <w:tcMar>
+              <w:top w:type="dxa" w:w="80"/>
+              <w:left w:type="dxa" w:w="80"/>
+              <w:bottom w:type="dxa" w:w="80"/>
+              <w:right w:type="dxa" w:w="80"/>
+            </w:tcMar>
+            <w:vAlign w:val="top"/>
+          </w:tcPr>
+          <w:p>
+            <w:pPr>
+              <w:pStyle w:val="Звичайний"/>
+              <w:jc w:val="center"/>
+              <w:rPr>
+                <w:b w:val="1"/>
+                <w:bCs w:val="1"/>
+                <w:shd w:val="nil" w:color="auto" w:fill="auto"/>
+              </w:rPr>
+            </w:pPr>
+            <w:r>
+              <w:rPr>
+                <w:b w:val="1"/>
+                <w:bCs w:val="1"/>
+                <w:shd w:val="nil" w:color="auto" w:fill="auto"/>
+                <w:rtl w:val="0"/>
+                <w:lang w:val="ru-RU"/>
+              </w:rPr>
+              <w:t>01.01.2026</w:t>
+            </w:r>
+          </w:p>
+          <w:p>
+            <w:pPr>
+              <w:pStyle w:val="Звичайний"/>
+              <w:bidi w:val="0"/>
+              <w:ind w:left="0" w:right="0" w:firstLine="0"/>
+              <w:jc w:val="center"/>
+              <w:rPr>
+                <w:rtl w:val="0"/>
+              </w:rPr>
+            </w:pPr>
+            <w:r>
+              <w:rPr>
+                <w:shd w:val="nil" w:color="auto" w:fill="auto"/>
+                <w:rtl w:val="0"/>
+                <w:lang w:val="en-US"/>
+              </w:rPr>
+              <w:t xml:space="preserve"> </w:t>
+            </w:r>
+            <w:r>
+              <w:rPr>
+                <w:b w:val="1"/>
+                <w:bCs w:val="1"/>
+                <w:shd w:val="nil" w:color="auto" w:fill="auto"/>
+                <w:rtl w:val="0"/>
+                <w:lang w:val="ru-RU"/>
+              </w:rPr>
               <w:t>Подобовець</w:t>
+            </w:r>
+            <w:r>
+              <w:rPr>
+                <w:b w:val="1"/>
+                <w:bCs w:val="1"/>
+                <w:shd w:val="nil" w:color="auto" w:fill="auto"/>
+                <w:rtl w:val="0"/>
+                <w:lang w:val="en-US"/>
+              </w:rPr>
+              <w:t xml:space="preserve"> 1</w:t>
             </w:r>
           </w:p>
         </w:tc>

</xml_diff>